<commit_message>
The S-100 Edition 5.0.0 XML schemas have been updated and deployed to the schema server.
</commit_message>
<xml_diff>
--- a/SchemasReviewForm.docx
+++ b/SchemasReviewForm.docx
@@ -59,7 +59,7 @@
                 <w:rFonts w:cs="Arial"/>
                 <w:szCs w:val="18"/>
               </w:rPr>
-              <w:t>S100FC</w:t>
+              <w:t>E.g., S100FC</w:t>
             </w:r>
           </w:p>
         </w:tc>
@@ -81,23 +81,34 @@
                 <w:szCs w:val="18"/>
               </w:rPr>
             </w:pPr>
+          </w:p>
+        </w:tc>
+        <w:tc>
+          <w:tcPr>
+            <w:tcW w:w="1276" w:type="dxa"/>
+            <w:tcBorders>
+              <w:top w:val="single" w:sz="6" w:space="0" w:color="auto"/>
+              <w:bottom w:val="single" w:sz="6" w:space="0" w:color="auto"/>
+            </w:tcBorders>
+          </w:tcPr>
+          <w:p>
+            <w:pPr>
+              <w:pStyle w:val="ISOClause"/>
+              <w:spacing w:before="60" w:after="60" w:line="240" w:lineRule="auto"/>
+              <w:contextualSpacing/>
+              <w:rPr>
+                <w:rFonts w:cs="Arial"/>
+                <w:szCs w:val="18"/>
+              </w:rPr>
+            </w:pPr>
             <w:r>
               <w:rPr>
                 <w:rFonts w:cs="Arial"/>
                 <w:szCs w:val="18"/>
               </w:rPr>
-              <w:t>RMM</w:t>
+              <w:t>build folder and file</w:t>
             </w:r>
           </w:p>
-        </w:tc>
-        <w:tc>
-          <w:tcPr>
-            <w:tcW w:w="1276" w:type="dxa"/>
-            <w:tcBorders>
-              <w:top w:val="single" w:sz="6" w:space="0" w:color="auto"/>
-              <w:bottom w:val="single" w:sz="6" w:space="0" w:color="auto"/>
-            </w:tcBorders>
-          </w:tcPr>
           <w:p>
             <w:pPr>
               <w:pStyle w:val="ISOClause"/>
@@ -113,8 +124,36 @@
                 <w:rFonts w:cs="Arial"/>
                 <w:szCs w:val="18"/>
               </w:rPr>
-              <w:t>S100Base</w:t>
+              <w:t xml:space="preserve">E.g., </w:t>
             </w:r>
+            <w:r>
+              <w:rPr>
+                <w:rFonts w:cs="Arial"/>
+                <w:szCs w:val="18"/>
+              </w:rPr>
+              <w:t xml:space="preserve">20220331 / </w:t>
+            </w:r>
+            <w:r>
+              <w:rPr>
+                <w:rFonts w:cs="Arial"/>
+                <w:szCs w:val="18"/>
+              </w:rPr>
+              <w:t>S100</w:t>
+            </w:r>
+            <w:r>
+              <w:rPr>
+                <w:rFonts w:cs="Arial"/>
+                <w:szCs w:val="18"/>
+              </w:rPr>
+              <w:t>CI</w:t>
+            </w:r>
+            <w:r>
+              <w:rPr>
+                <w:rFonts w:cs="Arial"/>
+                <w:szCs w:val="18"/>
+              </w:rPr>
+              <w:t>.xsd</w:t>
+            </w:r>
           </w:p>
         </w:tc>
         <w:tc>
@@ -140,8 +179,22 @@
                 <w:rFonts w:cs="Arial"/>
                 <w:szCs w:val="18"/>
               </w:rPr>
-              <w:t>S100_NumericRange</w:t>
+              <w:t>type</w:t>
             </w:r>
+            <w:r>
+              <w:rPr>
+                <w:rFonts w:cs="Arial"/>
+                <w:szCs w:val="18"/>
+              </w:rPr>
+              <w:t xml:space="preserve"> or </w:t>
+            </w:r>
+            <w:r>
+              <w:rPr>
+                <w:rFonts w:cs="Arial"/>
+                <w:szCs w:val="18"/>
+              </w:rPr>
+              <w:t>element name</w:t>
+            </w:r>
           </w:p>
         </w:tc>
         <w:tc>
@@ -162,133 +215,56 @@
                 <w:szCs w:val="18"/>
               </w:rPr>
             </w:pPr>
-            <w:proofErr w:type="spellStart"/>
+          </w:p>
+        </w:tc>
+        <w:tc>
+          <w:tcPr>
+            <w:tcW w:w="4440" w:type="dxa"/>
+            <w:tcBorders>
+              <w:top w:val="single" w:sz="6" w:space="0" w:color="auto"/>
+              <w:bottom w:val="single" w:sz="6" w:space="0" w:color="auto"/>
+            </w:tcBorders>
+          </w:tcPr>
+          <w:p>
+            <w:pPr>
+              <w:pStyle w:val="ISOComments"/>
+              <w:spacing w:before="60" w:after="60" w:line="240" w:lineRule="auto"/>
+              <w:contextualSpacing/>
+              <w:rPr>
+                <w:rFonts w:cs="Arial"/>
+                <w:szCs w:val="18"/>
+              </w:rPr>
+            </w:pPr>
             <w:r>
               <w:rPr>
                 <w:rFonts w:cs="Arial"/>
                 <w:szCs w:val="18"/>
               </w:rPr>
-              <w:t>te</w:t>
+              <w:t>Comment and justification</w:t>
             </w:r>
-            <w:proofErr w:type="spellEnd"/>
-          </w:p>
-        </w:tc>
-        <w:tc>
-          <w:tcPr>
-            <w:tcW w:w="4440" w:type="dxa"/>
-            <w:tcBorders>
-              <w:top w:val="single" w:sz="6" w:space="0" w:color="auto"/>
-              <w:bottom w:val="single" w:sz="6" w:space="0" w:color="auto"/>
-            </w:tcBorders>
-          </w:tcPr>
-          <w:p>
-            <w:pPr>
-              <w:pStyle w:val="ISOComments"/>
-              <w:spacing w:before="60" w:after="60" w:line="240" w:lineRule="auto"/>
-              <w:contextualSpacing/>
-              <w:rPr>
-                <w:rFonts w:cs="Arial"/>
-                <w:szCs w:val="18"/>
-              </w:rPr>
-            </w:pPr>
             <w:r>
               <w:rPr>
                 <w:rFonts w:cs="Arial"/>
                 <w:szCs w:val="18"/>
               </w:rPr>
-              <w:t xml:space="preserve">Sub-elements </w:t>
+              <w:t xml:space="preserve"> for change. Include the name(s) of sub-element(s) and </w:t>
             </w:r>
-            <w:proofErr w:type="spellStart"/>
             <w:r>
               <w:rPr>
                 <w:rFonts w:cs="Arial"/>
-                <w:i/>
-                <w:iCs/>
-                <w:szCs w:val="18"/>
-              </w:rPr>
-              <w:t>lowerBound</w:t>
+                <w:szCs w:val="18"/>
+              </w:rPr>
+              <w:t xml:space="preserve">XML </w:t>
             </w:r>
-            <w:proofErr w:type="spellEnd"/>
             <w:r>
               <w:rPr>
                 <w:rFonts w:cs="Arial"/>
                 <w:szCs w:val="18"/>
               </w:rPr>
-              <w:t xml:space="preserve"> and </w:t>
-            </w:r>
-            <w:proofErr w:type="spellStart"/>
-            <w:r>
-              <w:rPr>
-                <w:rFonts w:cs="Arial"/>
-                <w:i/>
-                <w:iCs/>
-                <w:szCs w:val="18"/>
-              </w:rPr>
-              <w:t>upperBound</w:t>
-            </w:r>
-            <w:proofErr w:type="spellEnd"/>
-            <w:r>
-              <w:rPr>
-                <w:rFonts w:cs="Arial"/>
-                <w:szCs w:val="18"/>
-              </w:rPr>
-              <w:t xml:space="preserve"> are different fro</w:t>
+              <w:t>attribute(s) as applicable.</w:t>
             </w:r>
             <w:bookmarkStart w:id="0" w:name="_GoBack"/>
             <w:bookmarkEnd w:id="0"/>
-            <w:r>
-              <w:rPr>
-                <w:rFonts w:cs="Arial"/>
-                <w:szCs w:val="18"/>
-              </w:rPr>
-              <w:t xml:space="preserve">m Part 1 S100_NumericRange which has </w:t>
-            </w:r>
-            <w:r>
-              <w:rPr>
-                <w:rFonts w:cs="Arial"/>
-                <w:i/>
-                <w:iCs/>
-                <w:szCs w:val="18"/>
-              </w:rPr>
-              <w:t>lower</w:t>
-            </w:r>
-            <w:r>
-              <w:rPr>
-                <w:rFonts w:cs="Arial"/>
-                <w:szCs w:val="18"/>
-              </w:rPr>
-              <w:t xml:space="preserve"> and </w:t>
-            </w:r>
-            <w:r>
-              <w:rPr>
-                <w:rFonts w:cs="Arial"/>
-                <w:i/>
-                <w:iCs/>
-                <w:szCs w:val="18"/>
-              </w:rPr>
-              <w:t>upper</w:t>
-            </w:r>
-            <w:r>
-              <w:rPr>
-                <w:rFonts w:cs="Arial"/>
-                <w:szCs w:val="18"/>
-              </w:rPr>
-              <w:t xml:space="preserve"> instead</w:t>
-            </w:r>
-            <w:r>
-              <w:rPr>
-                <w:rFonts w:cs="Arial"/>
-                <w:szCs w:val="18"/>
-              </w:rPr>
-              <w:t>.</w:t>
-            </w:r>
-            <w:r>
-              <w:rPr>
-                <w:rFonts w:cs="Arial"/>
-                <w:szCs w:val="18"/>
-              </w:rPr>
-              <w:t xml:space="preserve"> Correcting this will involve a change to the FC builder.</w:t>
-            </w:r>
           </w:p>
         </w:tc>
         <w:tc>
@@ -309,20 +285,6 @@
                 <w:szCs w:val="18"/>
               </w:rPr>
             </w:pPr>
-            <w:r>
-              <w:rPr>
-                <w:rFonts w:cs="Arial"/>
-                <w:szCs w:val="18"/>
-              </w:rPr>
-              <w:t>S-100 maintenance proposal needed</w:t>
-            </w:r>
-            <w:r>
-              <w:rPr>
-                <w:rFonts w:cs="Arial"/>
-                <w:szCs w:val="18"/>
-              </w:rPr>
-              <w:t>.</w:t>
-            </w:r>
           </w:p>
         </w:tc>
         <w:tc>
@@ -372,19 +334,31 @@
                 <w:szCs w:val="18"/>
               </w:rPr>
             </w:pPr>
-            <w:r>
+          </w:p>
+        </w:tc>
+        <w:tc>
+          <w:tcPr>
+            <w:tcW w:w="774" w:type="dxa"/>
+            <w:tcBorders>
+              <w:top w:val="single" w:sz="6" w:space="0" w:color="auto"/>
+              <w:bottom w:val="single" w:sz="6" w:space="0" w:color="auto"/>
+            </w:tcBorders>
+          </w:tcPr>
+          <w:p>
+            <w:pPr>
+              <w:spacing w:before="60" w:after="60"/>
+              <w:contextualSpacing/>
               <w:rPr>
                 <w:rFonts w:cs="Arial"/>
                 <w:sz w:val="18"/>
                 <w:szCs w:val="18"/>
               </w:rPr>
-              <w:t>All</w:t>
-            </w:r>
-          </w:p>
-        </w:tc>
-        <w:tc>
-          <w:tcPr>
-            <w:tcW w:w="774" w:type="dxa"/>
+            </w:pPr>
+          </w:p>
+        </w:tc>
+        <w:tc>
+          <w:tcPr>
+            <w:tcW w:w="1276" w:type="dxa"/>
             <w:tcBorders>
               <w:top w:val="single" w:sz="6" w:space="0" w:color="auto"/>
               <w:bottom w:val="single" w:sz="6" w:space="0" w:color="auto"/>
@@ -400,42 +374,6 @@
                 <w:szCs w:val="18"/>
               </w:rPr>
             </w:pPr>
-            <w:r>
-              <w:rPr>
-                <w:rFonts w:cs="Arial"/>
-                <w:sz w:val="18"/>
-                <w:szCs w:val="18"/>
-              </w:rPr>
-              <w:t>RMM</w:t>
-            </w:r>
-          </w:p>
-        </w:tc>
-        <w:tc>
-          <w:tcPr>
-            <w:tcW w:w="1276" w:type="dxa"/>
-            <w:tcBorders>
-              <w:top w:val="single" w:sz="6" w:space="0" w:color="auto"/>
-              <w:bottom w:val="single" w:sz="6" w:space="0" w:color="auto"/>
-            </w:tcBorders>
-          </w:tcPr>
-          <w:p>
-            <w:pPr>
-              <w:spacing w:before="60" w:after="60"/>
-              <w:contextualSpacing/>
-              <w:rPr>
-                <w:rFonts w:cs="Arial"/>
-                <w:sz w:val="18"/>
-                <w:szCs w:val="18"/>
-              </w:rPr>
-            </w:pPr>
-            <w:r>
-              <w:rPr>
-                <w:rFonts w:cs="Arial"/>
-                <w:sz w:val="18"/>
-                <w:szCs w:val="18"/>
-              </w:rPr>
-              <w:t>All</w:t>
-            </w:r>
           </w:p>
         </w:tc>
         <w:tc>
@@ -476,15 +414,6 @@
                 <w:szCs w:val="18"/>
               </w:rPr>
             </w:pPr>
-            <w:proofErr w:type="spellStart"/>
-            <w:r>
-              <w:rPr>
-                <w:rFonts w:cs="Arial"/>
-                <w:szCs w:val="18"/>
-              </w:rPr>
-              <w:t>te</w:t>
-            </w:r>
-            <w:proofErr w:type="spellEnd"/>
           </w:p>
         </w:tc>
         <w:tc>
@@ -505,208 +434,6 @@
                 <w:szCs w:val="18"/>
               </w:rPr>
             </w:pPr>
-            <w:proofErr w:type="spellStart"/>
-            <w:r>
-              <w:rPr>
-                <w:rFonts w:cs="Arial"/>
-                <w:szCs w:val="18"/>
-              </w:rPr>
-              <w:t>schemaLocation</w:t>
-            </w:r>
-            <w:proofErr w:type="spellEnd"/>
-            <w:r>
-              <w:rPr>
-                <w:rFonts w:cs="Arial"/>
-                <w:szCs w:val="18"/>
-              </w:rPr>
-              <w:t xml:space="preserve"> for ISO TC211 schemas imported by S-100 schemas is now the new ISO site https://schemas.isotc211.org </w:t>
-            </w:r>
-            <w:r>
-              <w:rPr>
-                <w:rFonts w:cs="Arial"/>
-                <w:szCs w:val="18"/>
-              </w:rPr>
-              <w:t>instead of local files.</w:t>
-            </w:r>
-          </w:p>
-          <w:p>
-            <w:pPr>
-              <w:pStyle w:val="ISOComments"/>
-              <w:spacing w:before="60" w:after="60" w:line="240" w:lineRule="auto"/>
-              <w:contextualSpacing/>
-              <w:rPr>
-                <w:rFonts w:cs="Arial"/>
-                <w:szCs w:val="18"/>
-              </w:rPr>
-            </w:pPr>
-            <w:r>
-              <w:rPr>
-                <w:rFonts w:cs="Arial"/>
-                <w:szCs w:val="18"/>
-              </w:rPr>
-              <w:t>Recommendation: Retain the</w:t>
-            </w:r>
-            <w:r>
-              <w:rPr>
-                <w:rFonts w:cs="Arial"/>
-                <w:szCs w:val="18"/>
-              </w:rPr>
-              <w:t xml:space="preserve"> official ISO TC211 https://schemas.isotc211.org</w:t>
-            </w:r>
-            <w:r>
-              <w:rPr>
-                <w:rFonts w:cs="Arial"/>
-                <w:szCs w:val="18"/>
-              </w:rPr>
-              <w:t xml:space="preserve"> </w:t>
-            </w:r>
-            <w:proofErr w:type="spellStart"/>
-            <w:r>
-              <w:rPr>
-                <w:rFonts w:cs="Arial"/>
-                <w:szCs w:val="18"/>
-              </w:rPr>
-              <w:t>schemaLocation</w:t>
-            </w:r>
-            <w:proofErr w:type="spellEnd"/>
-            <w:r>
-              <w:rPr>
-                <w:rFonts w:cs="Arial"/>
-                <w:szCs w:val="18"/>
-              </w:rPr>
-              <w:t xml:space="preserve"> </w:t>
-            </w:r>
-            <w:r>
-              <w:rPr>
-                <w:rFonts w:cs="Arial"/>
-                <w:szCs w:val="18"/>
-              </w:rPr>
-              <w:t xml:space="preserve">in the XSDs </w:t>
-            </w:r>
-            <w:r>
-              <w:rPr>
-                <w:rFonts w:cs="Arial"/>
-                <w:szCs w:val="18"/>
-              </w:rPr>
-              <w:t xml:space="preserve">and use a resolver or XML </w:t>
-            </w:r>
-            <w:proofErr w:type="spellStart"/>
-            <w:r>
-              <w:rPr>
-                <w:rFonts w:cs="Arial"/>
-                <w:szCs w:val="18"/>
-              </w:rPr>
-              <w:t>catalog</w:t>
-            </w:r>
-            <w:proofErr w:type="spellEnd"/>
-            <w:r>
-              <w:rPr>
-                <w:rFonts w:cs="Arial"/>
-                <w:szCs w:val="18"/>
-              </w:rPr>
-              <w:t xml:space="preserve"> to substitute the location at validation or run time</w:t>
-            </w:r>
-            <w:r>
-              <w:rPr>
-                <w:rFonts w:cs="Arial"/>
-                <w:szCs w:val="18"/>
-              </w:rPr>
-              <w:t>.</w:t>
-            </w:r>
-          </w:p>
-          <w:p>
-            <w:pPr>
-              <w:pStyle w:val="ISOComments"/>
-              <w:spacing w:before="60" w:after="60" w:line="240" w:lineRule="auto"/>
-              <w:contextualSpacing/>
-              <w:rPr>
-                <w:rFonts w:cs="Arial"/>
-                <w:szCs w:val="18"/>
-              </w:rPr>
-            </w:pPr>
-            <w:r>
-              <w:rPr>
-                <w:rFonts w:cs="Arial"/>
-                <w:szCs w:val="18"/>
-              </w:rPr>
-              <w:t xml:space="preserve">Since several ISO schemas import other ISO schemas from an ISO Internet location, so even if the ISO files are local a resolver or XML </w:t>
-            </w:r>
-            <w:proofErr w:type="spellStart"/>
-            <w:r>
-              <w:rPr>
-                <w:rFonts w:cs="Arial"/>
-                <w:szCs w:val="18"/>
-              </w:rPr>
-              <w:t>catalog</w:t>
-            </w:r>
-            <w:proofErr w:type="spellEnd"/>
-            <w:r>
-              <w:rPr>
-                <w:rFonts w:cs="Arial"/>
-                <w:szCs w:val="18"/>
-              </w:rPr>
-              <w:t xml:space="preserve"> is needed anyway to substitute references to Internet resources with local files.</w:t>
-            </w:r>
-          </w:p>
-          <w:p>
-            <w:pPr>
-              <w:pStyle w:val="ISOComments"/>
-              <w:spacing w:before="60" w:after="60" w:line="240" w:lineRule="auto"/>
-              <w:contextualSpacing/>
-              <w:rPr>
-                <w:rFonts w:cs="Arial"/>
-                <w:szCs w:val="18"/>
-              </w:rPr>
-            </w:pPr>
-            <w:r>
-              <w:rPr>
-                <w:rFonts w:cs="Arial"/>
-                <w:szCs w:val="18"/>
-              </w:rPr>
-              <w:t xml:space="preserve">An archive containing ISO schemas (the same as 4.0.0, which </w:t>
-            </w:r>
-            <w:r>
-              <w:rPr>
-                <w:rFonts w:cs="Arial"/>
-                <w:szCs w:val="18"/>
-              </w:rPr>
-              <w:t>references</w:t>
-            </w:r>
-            <w:r>
-              <w:rPr>
-                <w:rFonts w:cs="Arial"/>
-                <w:szCs w:val="18"/>
-              </w:rPr>
-              <w:t xml:space="preserve"> standards.iso.org</w:t>
-            </w:r>
-            <w:r>
-              <w:rPr>
-                <w:rFonts w:cs="Arial"/>
-                <w:szCs w:val="18"/>
-              </w:rPr>
-              <w:t>)</w:t>
-            </w:r>
-            <w:r>
-              <w:rPr>
-                <w:rFonts w:cs="Arial"/>
-                <w:szCs w:val="18"/>
-              </w:rPr>
-              <w:t xml:space="preserve"> is available with the 5.0.0 distribution</w:t>
-            </w:r>
-            <w:r>
-              <w:rPr>
-                <w:rFonts w:cs="Arial"/>
-                <w:szCs w:val="18"/>
-              </w:rPr>
-              <w:t xml:space="preserve"> for local installation</w:t>
-            </w:r>
-            <w:r>
-              <w:rPr>
-                <w:rFonts w:cs="Arial"/>
-                <w:szCs w:val="18"/>
-              </w:rPr>
-              <w:t>.</w:t>
-            </w:r>
           </w:p>
         </w:tc>
         <w:tc>
@@ -727,20 +454,6 @@
                 <w:szCs w:val="18"/>
               </w:rPr>
             </w:pPr>
-            <w:r>
-              <w:rPr>
-                <w:rFonts w:cs="Arial"/>
-                <w:szCs w:val="18"/>
-              </w:rPr>
-              <w:t xml:space="preserve">Implementors </w:t>
-            </w:r>
-            <w:r>
-              <w:rPr>
-                <w:rFonts w:cs="Arial"/>
-                <w:szCs w:val="18"/>
-              </w:rPr>
-              <w:t>to note updated location of ISO schemas and configure resolvers, etc., accordingly.</w:t>
-            </w:r>
           </w:p>
         </w:tc>
         <w:tc>
@@ -790,19 +503,31 @@
                 <w:szCs w:val="18"/>
               </w:rPr>
             </w:pPr>
-            <w:r>
+          </w:p>
+        </w:tc>
+        <w:tc>
+          <w:tcPr>
+            <w:tcW w:w="774" w:type="dxa"/>
+            <w:tcBorders>
+              <w:top w:val="single" w:sz="6" w:space="0" w:color="auto"/>
+              <w:bottom w:val="single" w:sz="6" w:space="0" w:color="auto"/>
+            </w:tcBorders>
+          </w:tcPr>
+          <w:p>
+            <w:pPr>
+              <w:spacing w:before="60" w:after="60"/>
+              <w:contextualSpacing/>
               <w:rPr>
                 <w:rFonts w:cs="Arial"/>
                 <w:sz w:val="18"/>
                 <w:szCs w:val="18"/>
               </w:rPr>
-              <w:t>samples/Part18</w:t>
-            </w:r>
-          </w:p>
-        </w:tc>
-        <w:tc>
-          <w:tcPr>
-            <w:tcW w:w="774" w:type="dxa"/>
+            </w:pPr>
+          </w:p>
+        </w:tc>
+        <w:tc>
+          <w:tcPr>
+            <w:tcW w:w="1276" w:type="dxa"/>
             <w:tcBorders>
               <w:top w:val="single" w:sz="6" w:space="0" w:color="auto"/>
               <w:bottom w:val="single" w:sz="6" w:space="0" w:color="auto"/>
@@ -818,61 +543,6 @@
                 <w:szCs w:val="18"/>
               </w:rPr>
             </w:pPr>
-            <w:r>
-              <w:rPr>
-                <w:rFonts w:cs="Arial"/>
-                <w:sz w:val="18"/>
-                <w:szCs w:val="18"/>
-              </w:rPr>
-              <w:t>RMM</w:t>
-            </w:r>
-          </w:p>
-        </w:tc>
-        <w:tc>
-          <w:tcPr>
-            <w:tcW w:w="1276" w:type="dxa"/>
-            <w:tcBorders>
-              <w:top w:val="single" w:sz="6" w:space="0" w:color="auto"/>
-              <w:bottom w:val="single" w:sz="6" w:space="0" w:color="auto"/>
-            </w:tcBorders>
-          </w:tcPr>
-          <w:p>
-            <w:pPr>
-              <w:spacing w:before="60" w:after="60"/>
-              <w:contextualSpacing/>
-              <w:rPr>
-                <w:rFonts w:cs="Arial"/>
-                <w:sz w:val="18"/>
-                <w:szCs w:val="18"/>
-              </w:rPr>
-            </w:pPr>
-            <w:r>
-              <w:rPr>
-                <w:rFonts w:cs="Arial"/>
-                <w:sz w:val="18"/>
-                <w:szCs w:val="18"/>
-              </w:rPr>
-              <w:t>pizza_fc_de.xml</w:t>
-            </w:r>
-          </w:p>
-          <w:p>
-            <w:pPr>
-              <w:spacing w:before="60" w:after="60"/>
-              <w:contextualSpacing/>
-              <w:rPr>
-                <w:rFonts w:cs="Arial"/>
-                <w:sz w:val="18"/>
-                <w:szCs w:val="18"/>
-              </w:rPr>
-            </w:pPr>
-            <w:r>
-              <w:rPr>
-                <w:rFonts w:cs="Arial"/>
-                <w:sz w:val="18"/>
-                <w:szCs w:val="18"/>
-              </w:rPr>
-              <w:t>pizza_fc.xml</w:t>
-            </w:r>
           </w:p>
         </w:tc>
         <w:tc>
@@ -933,99 +603,6 @@
                 <w:szCs w:val="18"/>
               </w:rPr>
             </w:pPr>
-            <w:r>
-              <w:rPr>
-                <w:rFonts w:cs="Arial"/>
-                <w:szCs w:val="18"/>
-              </w:rPr>
-              <w:t xml:space="preserve">Since the original sample was developed </w:t>
-            </w:r>
-            <w:r>
-              <w:rPr>
-                <w:rFonts w:cs="Arial"/>
-                <w:szCs w:val="18"/>
-              </w:rPr>
-              <w:t>with an</w:t>
-            </w:r>
-            <w:r>
-              <w:rPr>
-                <w:rFonts w:cs="Arial"/>
-                <w:szCs w:val="18"/>
-              </w:rPr>
-              <w:t xml:space="preserve"> Edition 4 FC, the new mandatory field </w:t>
-            </w:r>
-            <w:r>
-              <w:rPr>
-                <w:rFonts w:cs="Arial"/>
-                <w:i/>
-                <w:iCs/>
-                <w:szCs w:val="18"/>
-              </w:rPr>
-              <w:t>productid</w:t>
-            </w:r>
-            <w:r>
-              <w:rPr>
-                <w:rFonts w:cs="Arial"/>
-                <w:szCs w:val="18"/>
-              </w:rPr>
-              <w:t xml:space="preserve"> is missing in pizza_fc.xml. </w:t>
-            </w:r>
-            <w:r>
-              <w:rPr>
-                <w:rFonts w:cs="Arial"/>
-                <w:szCs w:val="18"/>
-              </w:rPr>
-              <w:t xml:space="preserve">Update to </w:t>
-            </w:r>
-            <w:r>
-              <w:rPr>
-                <w:rFonts w:cs="Arial"/>
-                <w:szCs w:val="18"/>
-              </w:rPr>
-              <w:t>pizza_fc</w:t>
-            </w:r>
-            <w:r>
-              <w:rPr>
-                <w:rFonts w:cs="Arial"/>
-                <w:szCs w:val="18"/>
-              </w:rPr>
-              <w:t>.xml is done</w:t>
-            </w:r>
-            <w:r>
-              <w:rPr>
-                <w:rFonts w:cs="Arial"/>
-                <w:szCs w:val="18"/>
-              </w:rPr>
-              <w:t xml:space="preserve">, but what is the </w:t>
-            </w:r>
-            <w:r>
-              <w:rPr>
-                <w:rFonts w:cs="Arial"/>
-                <w:szCs w:val="18"/>
-              </w:rPr>
-              <w:t xml:space="preserve">corresponding </w:t>
-            </w:r>
-            <w:r>
-              <w:rPr>
-                <w:rFonts w:cs="Arial"/>
-                <w:szCs w:val="18"/>
-              </w:rPr>
-              <w:t xml:space="preserve">change </w:t>
-            </w:r>
-            <w:r>
-              <w:rPr>
-                <w:rFonts w:cs="Arial"/>
-                <w:szCs w:val="18"/>
-              </w:rPr>
-              <w:t xml:space="preserve">(if any) </w:t>
-            </w:r>
-            <w:r>
-              <w:rPr>
-                <w:rFonts w:cs="Arial"/>
-                <w:szCs w:val="18"/>
-              </w:rPr>
-              <w:t>in the translation file?</w:t>
-            </w:r>
           </w:p>
         </w:tc>
         <w:tc>
@@ -1046,20 +623,6 @@
                 <w:szCs w:val="18"/>
               </w:rPr>
             </w:pPr>
-            <w:r>
-              <w:rPr>
-                <w:rFonts w:cs="Arial"/>
-                <w:szCs w:val="18"/>
-              </w:rPr>
-              <w:t>(</w:t>
-            </w:r>
-            <w:r>
-              <w:rPr>
-                <w:rFonts w:cs="Arial"/>
-                <w:szCs w:val="18"/>
-              </w:rPr>
-              <w:t>7Cs should confirm existing sample or provide an update.)</w:t>
-            </w:r>
           </w:p>
         </w:tc>
         <w:tc>
@@ -1109,15 +672,16 @@
                 <w:szCs w:val="18"/>
               </w:rPr>
             </w:pPr>
-            <w:r>
-              <w:rPr>
-                <w:rFonts w:cs="Arial"/>
-                <w:szCs w:val="18"/>
-              </w:rPr>
-              <w:lastRenderedPageBreak/>
-              <w:t>S100FC</w:t>
-            </w:r>
-          </w:p>
+          </w:p>
+        </w:tc>
+        <w:tc>
+          <w:tcPr>
+            <w:tcW w:w="774" w:type="dxa"/>
+            <w:tcBorders>
+              <w:top w:val="single" w:sz="6" w:space="0" w:color="auto"/>
+              <w:bottom w:val="single" w:sz="6" w:space="0" w:color="auto"/>
+            </w:tcBorders>
+          </w:tcPr>
           <w:p>
             <w:pPr>
               <w:pStyle w:val="ISOMB"/>
@@ -1128,40 +692,6 @@
                 <w:szCs w:val="18"/>
               </w:rPr>
             </w:pPr>
-            <w:r>
-              <w:rPr>
-                <w:rFonts w:cs="Arial"/>
-                <w:szCs w:val="18"/>
-              </w:rPr>
-              <w:t>S100PC</w:t>
-            </w:r>
-          </w:p>
-        </w:tc>
-        <w:tc>
-          <w:tcPr>
-            <w:tcW w:w="774" w:type="dxa"/>
-            <w:tcBorders>
-              <w:top w:val="single" w:sz="6" w:space="0" w:color="auto"/>
-              <w:bottom w:val="single" w:sz="6" w:space="0" w:color="auto"/>
-            </w:tcBorders>
-          </w:tcPr>
-          <w:p>
-            <w:pPr>
-              <w:pStyle w:val="ISOMB"/>
-              <w:spacing w:before="60" w:after="60" w:line="240" w:lineRule="auto"/>
-              <w:contextualSpacing/>
-              <w:rPr>
-                <w:rFonts w:cs="Arial"/>
-                <w:szCs w:val="18"/>
-              </w:rPr>
-            </w:pPr>
-            <w:r>
-              <w:rPr>
-                <w:rFonts w:cs="Arial"/>
-                <w:szCs w:val="18"/>
-              </w:rPr>
-              <w:t>RMM</w:t>
-            </w:r>
           </w:p>
         </w:tc>
         <w:tc>
@@ -1182,22 +712,6 @@
                 <w:szCs w:val="18"/>
               </w:rPr>
             </w:pPr>
-            <w:r>
-              <w:rPr>
-                <w:rFonts w:cs="Arial"/>
-                <w:sz w:val="18"/>
-                <w:szCs w:val="18"/>
-              </w:rPr>
-              <w:t>S100FC, S100CD, S100Base, S100CI</w:t>
-            </w:r>
-            <w:r>
-              <w:rPr>
-                <w:rFonts w:cs="Arial"/>
-                <w:sz w:val="18"/>
-                <w:szCs w:val="18"/>
-              </w:rPr>
-              <w:t>, S100Presentation, S100SymbolDefinition</w:t>
-            </w:r>
           </w:p>
         </w:tc>
         <w:tc>
@@ -1238,15 +752,6 @@
                 <w:szCs w:val="18"/>
               </w:rPr>
             </w:pPr>
-            <w:proofErr w:type="spellStart"/>
-            <w:r>
-              <w:rPr>
-                <w:rFonts w:cs="Arial"/>
-                <w:szCs w:val="18"/>
-              </w:rPr>
-              <w:t>te</w:t>
-            </w:r>
-            <w:proofErr w:type="spellEnd"/>
           </w:p>
         </w:tc>
         <w:tc>
@@ -1267,87 +772,6 @@
                 <w:szCs w:val="18"/>
               </w:rPr>
             </w:pPr>
-            <w:r>
-              <w:rPr>
-                <w:rFonts w:cs="Arial"/>
-                <w:szCs w:val="18"/>
-              </w:rPr>
-              <w:t>Harmonize namespace structure with other packages, use http://www.iho.int/s100/</w:t>
-            </w:r>
-            <w:r>
-              <w:rPr>
-                <w:rFonts w:cs="Arial"/>
-                <w:szCs w:val="18"/>
-              </w:rPr>
-              <w:t>xx</w:t>
-            </w:r>
-            <w:r>
-              <w:rPr>
-                <w:rFonts w:cs="Arial"/>
-                <w:szCs w:val="18"/>
-              </w:rPr>
-              <w:t xml:space="preserve">/5.0 instead of </w:t>
-            </w:r>
-            <w:r>
-              <w:rPr>
-                <w:rFonts w:cs="Arial"/>
-                <w:szCs w:val="18"/>
-              </w:rPr>
-              <w:t>http://www.iho.int/S100FC/5.0</w:t>
-            </w:r>
-            <w:r>
-              <w:rPr>
-                <w:rFonts w:cs="Arial"/>
-                <w:szCs w:val="18"/>
-              </w:rPr>
-              <w:t>, etc.</w:t>
-            </w:r>
-          </w:p>
-          <w:p>
-            <w:pPr>
-              <w:pStyle w:val="ISOComments"/>
-              <w:spacing w:before="60" w:after="60" w:line="240" w:lineRule="auto"/>
-              <w:contextualSpacing/>
-              <w:rPr>
-                <w:rFonts w:cs="Arial"/>
-                <w:szCs w:val="18"/>
-              </w:rPr>
-            </w:pPr>
-            <w:r>
-              <w:rPr>
-                <w:rFonts w:cs="Arial"/>
-                <w:szCs w:val="18"/>
-              </w:rPr>
-              <w:t xml:space="preserve">Since namespaces are being updated anyway (by suffixing “/5.0”), there should be no issue with </w:t>
-            </w:r>
-            <w:r>
-              <w:rPr>
-                <w:rFonts w:cs="Arial"/>
-                <w:szCs w:val="18"/>
-              </w:rPr>
-              <w:t xml:space="preserve">applying </w:t>
-            </w:r>
-            <w:r>
-              <w:rPr>
-                <w:rFonts w:cs="Arial"/>
-                <w:szCs w:val="18"/>
-              </w:rPr>
-              <w:t>this</w:t>
-            </w:r>
-            <w:r>
-              <w:rPr>
-                <w:rFonts w:cs="Arial"/>
-                <w:szCs w:val="18"/>
-              </w:rPr>
-              <w:t xml:space="preserve"> change as well at this time</w:t>
-            </w:r>
-            <w:r>
-              <w:rPr>
-                <w:rFonts w:cs="Arial"/>
-                <w:szCs w:val="18"/>
-              </w:rPr>
-              <w:t>.</w:t>
-            </w:r>
           </w:p>
         </w:tc>
         <w:tc>
@@ -1358,84 +782,6 @@
               <w:bottom w:val="single" w:sz="6" w:space="0" w:color="auto"/>
             </w:tcBorders>
           </w:tcPr>
-          <w:p>
-            <w:pPr>
-              <w:pStyle w:val="ISOChange"/>
-              <w:spacing w:before="60" w:after="60" w:line="240" w:lineRule="auto"/>
-              <w:contextualSpacing/>
-              <w:rPr>
-                <w:rFonts w:cs="Arial"/>
-                <w:szCs w:val="18"/>
-              </w:rPr>
-            </w:pPr>
-            <w:r>
-              <w:rPr>
-                <w:rFonts w:cs="Arial"/>
-                <w:szCs w:val="18"/>
-              </w:rPr>
-              <w:t>Low priority.</w:t>
-            </w:r>
-          </w:p>
-          <w:p>
-            <w:pPr>
-              <w:pStyle w:val="ISOChange"/>
-              <w:spacing w:before="60" w:after="60" w:line="240" w:lineRule="auto"/>
-              <w:contextualSpacing/>
-              <w:rPr>
-                <w:rFonts w:cs="Arial"/>
-                <w:szCs w:val="18"/>
-              </w:rPr>
-            </w:pPr>
-            <w:r>
-              <w:rPr>
-                <w:rFonts w:cs="Arial"/>
-                <w:szCs w:val="18"/>
-              </w:rPr>
-              <w:t>Check effect</w:t>
-            </w:r>
-            <w:r>
-              <w:rPr>
-                <w:rFonts w:cs="Arial"/>
-                <w:szCs w:val="18"/>
-              </w:rPr>
-              <w:t>s</w:t>
-            </w:r>
-            <w:r>
-              <w:rPr>
-                <w:rFonts w:cs="Arial"/>
-                <w:szCs w:val="18"/>
-              </w:rPr>
-              <w:t xml:space="preserve"> on existing development, FC builder</w:t>
-            </w:r>
-            <w:r>
-              <w:rPr>
-                <w:rFonts w:cs="Arial"/>
-                <w:szCs w:val="18"/>
-              </w:rPr>
-              <w:t>, PC builder,</w:t>
-            </w:r>
-            <w:r>
-              <w:rPr>
-                <w:rFonts w:cs="Arial"/>
-                <w:szCs w:val="18"/>
-              </w:rPr>
-              <w:t xml:space="preserve"> and S-100 toolkit </w:t>
-            </w:r>
-            <w:r>
-              <w:rPr>
-                <w:rFonts w:cs="Arial"/>
-                <w:szCs w:val="18"/>
-              </w:rPr>
-              <w:t>first</w:t>
-            </w:r>
-            <w:r>
-              <w:rPr>
-                <w:rFonts w:cs="Arial"/>
-                <w:szCs w:val="18"/>
-              </w:rPr>
-              <w:t>.</w:t>
-            </w:r>
-          </w:p>
           <w:p>
             <w:pPr>
               <w:pStyle w:val="ISOChange"/>
@@ -1495,13 +841,6 @@
                 <w:szCs w:val="18"/>
               </w:rPr>
             </w:pPr>
-            <w:r>
-              <w:rPr>
-                <w:rFonts w:cs="Arial"/>
-                <w:szCs w:val="18"/>
-              </w:rPr>
-              <w:t>S100DE</w:t>
-            </w:r>
           </w:p>
         </w:tc>
         <w:tc>
@@ -1522,13 +861,6 @@
                 <w:szCs w:val="18"/>
               </w:rPr>
             </w:pPr>
-            <w:r>
-              <w:rPr>
-                <w:rFonts w:cs="Arial"/>
-                <w:szCs w:val="18"/>
-              </w:rPr>
-              <w:t>RMM</w:t>
-            </w:r>
           </w:p>
         </w:tc>
         <w:tc>
@@ -1549,49 +881,6 @@
                 <w:szCs w:val="18"/>
               </w:rPr>
             </w:pPr>
-            <w:r>
-              <w:rPr>
-                <w:rFonts w:cs="Arial"/>
-                <w:szCs w:val="18"/>
-              </w:rPr>
-              <w:t>Part15.xsd</w:t>
-            </w:r>
-          </w:p>
-          <w:p>
-            <w:pPr>
-              <w:pStyle w:val="ISOClause"/>
-              <w:spacing w:before="60" w:after="60" w:line="240" w:lineRule="auto"/>
-              <w:contextualSpacing/>
-              <w:rPr>
-                <w:rFonts w:cs="Arial"/>
-                <w:szCs w:val="18"/>
-              </w:rPr>
-            </w:pPr>
-            <w:r>
-              <w:rPr>
-                <w:rFonts w:cs="Arial"/>
-                <w:szCs w:val="18"/>
-              </w:rPr>
-              <w:t>15-7.4.4</w:t>
-            </w:r>
-          </w:p>
-          <w:p>
-            <w:pPr>
-              <w:pStyle w:val="ISOClause"/>
-              <w:spacing w:before="60" w:after="60" w:line="240" w:lineRule="auto"/>
-              <w:contextualSpacing/>
-              <w:rPr>
-                <w:rFonts w:cs="Arial"/>
-                <w:szCs w:val="18"/>
-              </w:rPr>
-            </w:pPr>
-            <w:r>
-              <w:rPr>
-                <w:rFonts w:cs="Arial"/>
-                <w:szCs w:val="18"/>
-              </w:rPr>
-              <w:t>15-7.4.5</w:t>
-            </w:r>
           </w:p>
         </w:tc>
         <w:tc>
@@ -1632,15 +921,6 @@
                 <w:szCs w:val="18"/>
               </w:rPr>
             </w:pPr>
-            <w:proofErr w:type="spellStart"/>
-            <w:r>
-              <w:rPr>
-                <w:rFonts w:cs="Arial"/>
-                <w:szCs w:val="18"/>
-              </w:rPr>
-              <w:t>te</w:t>
-            </w:r>
-            <w:proofErr w:type="spellEnd"/>
           </w:p>
         </w:tc>
         <w:tc>
@@ -1662,68 +942,6 @@
                 <w:szCs w:val="18"/>
               </w:rPr>
             </w:pPr>
-            <w:r>
-              <w:rPr>
-                <w:rFonts w:cs="Arial"/>
-                <w:sz w:val="18"/>
-                <w:szCs w:val="18"/>
-              </w:rPr>
-              <w:t xml:space="preserve">Issue date in header - is this supposed to be a date or </w:t>
-            </w:r>
-            <w:proofErr w:type="spellStart"/>
-            <w:r>
-              <w:rPr>
-                <w:rFonts w:cs="Arial"/>
-                <w:sz w:val="18"/>
-                <w:szCs w:val="18"/>
-              </w:rPr>
-              <w:t>dateTime</w:t>
-            </w:r>
-            <w:proofErr w:type="spellEnd"/>
-            <w:r>
-              <w:rPr>
-                <w:rFonts w:cs="Arial"/>
-                <w:sz w:val="18"/>
-                <w:szCs w:val="18"/>
-              </w:rPr>
-              <w:t>? Table 15-7 says “</w:t>
-            </w:r>
-            <w:proofErr w:type="spellStart"/>
-            <w:r>
-              <w:rPr>
-                <w:rFonts w:cs="Arial"/>
-                <w:sz w:val="18"/>
-                <w:szCs w:val="18"/>
-              </w:rPr>
-              <w:t>xs:date</w:t>
-            </w:r>
-            <w:proofErr w:type="spellEnd"/>
-            <w:r>
-              <w:rPr>
-                <w:rFonts w:cs="Arial"/>
-                <w:sz w:val="18"/>
-                <w:szCs w:val="18"/>
-              </w:rPr>
-              <w:t xml:space="preserve">”  but example has a </w:t>
-            </w:r>
-            <w:proofErr w:type="spellStart"/>
-            <w:r>
-              <w:rPr>
-                <w:rFonts w:cs="Arial"/>
-                <w:sz w:val="18"/>
-                <w:szCs w:val="18"/>
-              </w:rPr>
-              <w:t>dateTime</w:t>
-            </w:r>
-            <w:proofErr w:type="spellEnd"/>
-            <w:r>
-              <w:rPr>
-                <w:rFonts w:cs="Arial"/>
-                <w:sz w:val="18"/>
-                <w:szCs w:val="18"/>
-              </w:rPr>
-              <w:t xml:space="preserve"> value.</w:t>
-            </w:r>
           </w:p>
         </w:tc>
         <w:tc>
@@ -1744,71 +962,6 @@
                 <w:szCs w:val="18"/>
               </w:rPr>
             </w:pPr>
-            <w:r>
-              <w:rPr>
-                <w:rFonts w:cs="Arial"/>
-                <w:szCs w:val="18"/>
-              </w:rPr>
-              <w:t>Since the tag is “</w:t>
-            </w:r>
-            <w:proofErr w:type="spellStart"/>
-            <w:r>
-              <w:rPr>
-                <w:rFonts w:cs="Arial"/>
-                <w:szCs w:val="18"/>
-              </w:rPr>
-              <w:t>issue</w:t>
-            </w:r>
-            <w:r>
-              <w:rPr>
-                <w:rFonts w:cs="Arial"/>
-                <w:color w:val="FF0000"/>
-                <w:szCs w:val="18"/>
-              </w:rPr>
-              <w:t>Date</w:t>
-            </w:r>
-            <w:proofErr w:type="spellEnd"/>
-            <w:r>
-              <w:rPr>
-                <w:rFonts w:cs="Arial"/>
-                <w:szCs w:val="18"/>
-              </w:rPr>
-              <w:t xml:space="preserve">” and Table 15-7 has a </w:t>
-            </w:r>
-            <w:r>
-              <w:rPr>
-                <w:rFonts w:cs="Arial"/>
-                <w:i/>
-                <w:iCs/>
-                <w:szCs w:val="18"/>
-              </w:rPr>
-              <w:t>date</w:t>
-            </w:r>
-            <w:r>
-              <w:rPr>
-                <w:rFonts w:cs="Arial"/>
-                <w:szCs w:val="18"/>
-              </w:rPr>
-              <w:t xml:space="preserve"> type, will assume the example in 15-7.4.5 is wrong in adding the time too.</w:t>
-            </w:r>
-          </w:p>
-          <w:p>
-            <w:pPr>
-              <w:pStyle w:val="ISOChange"/>
-              <w:spacing w:before="60" w:after="60" w:line="240" w:lineRule="auto"/>
-              <w:contextualSpacing/>
-              <w:rPr>
-                <w:rFonts w:cs="Arial"/>
-                <w:szCs w:val="18"/>
-              </w:rPr>
-            </w:pPr>
-            <w:r>
-              <w:rPr>
-                <w:rFonts w:cs="Arial"/>
-                <w:szCs w:val="18"/>
-              </w:rPr>
-              <w:t>IIC to clarify intended type.</w:t>
-            </w:r>
           </w:p>
         </w:tc>
         <w:tc>
@@ -1859,13 +1012,6 @@
                 <w:szCs w:val="18"/>
               </w:rPr>
             </w:pPr>
-            <w:r>
-              <w:rPr>
-                <w:rFonts w:cs="Arial"/>
-                <w:szCs w:val="18"/>
-              </w:rPr>
-              <w:t>S100DE</w:t>
-            </w:r>
           </w:p>
         </w:tc>
         <w:tc>
@@ -1886,13 +1032,6 @@
                 <w:szCs w:val="18"/>
               </w:rPr>
             </w:pPr>
-            <w:r>
-              <w:rPr>
-                <w:rFonts w:cs="Arial"/>
-                <w:szCs w:val="18"/>
-              </w:rPr>
-              <w:t>RMM</w:t>
-            </w:r>
           </w:p>
         </w:tc>
         <w:tc>
@@ -1913,49 +1052,6 @@
                 <w:szCs w:val="18"/>
               </w:rPr>
             </w:pPr>
-            <w:r>
-              <w:rPr>
-                <w:rFonts w:cs="Arial"/>
-                <w:szCs w:val="18"/>
-              </w:rPr>
-              <w:t>Part15.xsd</w:t>
-            </w:r>
-          </w:p>
-          <w:p>
-            <w:pPr>
-              <w:pStyle w:val="ISOClause"/>
-              <w:spacing w:before="60" w:after="60" w:line="240" w:lineRule="auto"/>
-              <w:contextualSpacing/>
-              <w:rPr>
-                <w:rFonts w:cs="Arial"/>
-                <w:szCs w:val="18"/>
-              </w:rPr>
-            </w:pPr>
-            <w:r>
-              <w:rPr>
-                <w:rFonts w:cs="Arial"/>
-                <w:szCs w:val="18"/>
-              </w:rPr>
-              <w:t>15-7.4.4</w:t>
-            </w:r>
-          </w:p>
-          <w:p>
-            <w:pPr>
-              <w:pStyle w:val="ISOClause"/>
-              <w:spacing w:before="60" w:after="60" w:line="240" w:lineRule="auto"/>
-              <w:contextualSpacing/>
-              <w:rPr>
-                <w:rFonts w:cs="Arial"/>
-                <w:szCs w:val="18"/>
-              </w:rPr>
-            </w:pPr>
-            <w:r>
-              <w:rPr>
-                <w:rFonts w:cs="Arial"/>
-                <w:szCs w:val="18"/>
-              </w:rPr>
-              <w:t>15-7.4.5</w:t>
-            </w:r>
           </w:p>
         </w:tc>
         <w:tc>
@@ -1996,15 +1092,6 @@
                 <w:szCs w:val="18"/>
               </w:rPr>
             </w:pPr>
-            <w:proofErr w:type="spellStart"/>
-            <w:r>
-              <w:rPr>
-                <w:rFonts w:cs="Arial"/>
-                <w:szCs w:val="18"/>
-              </w:rPr>
-              <w:t>te</w:t>
-            </w:r>
-            <w:proofErr w:type="spellEnd"/>
           </w:p>
         </w:tc>
         <w:tc>
@@ -2026,77 +1113,6 @@
                 <w:szCs w:val="18"/>
               </w:rPr>
             </w:pPr>
-            <w:r>
-              <w:rPr>
-                <w:rFonts w:cs="Arial"/>
-                <w:sz w:val="18"/>
-                <w:szCs w:val="18"/>
-              </w:rPr>
-              <w:t xml:space="preserve">Date formats in the </w:t>
-            </w:r>
-            <w:r>
-              <w:rPr>
-                <w:rFonts w:cs="Arial"/>
-                <w:sz w:val="18"/>
-                <w:szCs w:val="18"/>
-              </w:rPr>
-              <w:t xml:space="preserve">XML </w:t>
-            </w:r>
-            <w:r>
-              <w:rPr>
-                <w:rFonts w:cs="Arial"/>
-                <w:sz w:val="18"/>
-                <w:szCs w:val="18"/>
-              </w:rPr>
-              <w:t>example in 15-7.4.5 are wrong (</w:t>
-            </w:r>
-            <w:proofErr w:type="spellStart"/>
-            <w:r>
-              <w:rPr>
-                <w:rFonts w:cs="Arial"/>
-                <w:sz w:val="18"/>
-                <w:szCs w:val="18"/>
-              </w:rPr>
-              <w:t>header.issueDate</w:t>
-            </w:r>
-            <w:proofErr w:type="spellEnd"/>
-            <w:r>
-              <w:rPr>
-                <w:rFonts w:cs="Arial"/>
-                <w:sz w:val="18"/>
-                <w:szCs w:val="18"/>
-              </w:rPr>
-              <w:t xml:space="preserve">, </w:t>
-            </w:r>
-            <w:proofErr w:type="spellStart"/>
-            <w:r>
-              <w:rPr>
-                <w:rFonts w:cs="Arial"/>
-                <w:sz w:val="18"/>
-                <w:szCs w:val="18"/>
-              </w:rPr>
-              <w:t>datasetPermit.expiry</w:t>
-            </w:r>
-            <w:proofErr w:type="spellEnd"/>
-            <w:r>
-              <w:rPr>
-                <w:rFonts w:cs="Arial"/>
-                <w:sz w:val="18"/>
-                <w:szCs w:val="18"/>
-              </w:rPr>
-              <w:t>).</w:t>
-            </w:r>
-            <w:r>
-              <w:t xml:space="preserve"> </w:t>
-            </w:r>
-            <w:r>
-              <w:rPr>
-                <w:rFonts w:cs="Arial"/>
-                <w:sz w:val="18"/>
-                <w:szCs w:val="18"/>
-              </w:rPr>
-              <w:t>Should use separators, because the XML date type requires separators.</w:t>
-            </w:r>
           </w:p>
         </w:tc>
         <w:tc>
@@ -2117,27 +1133,6 @@
                 <w:szCs w:val="18"/>
               </w:rPr>
             </w:pPr>
-            <w:r>
-              <w:rPr>
-                <w:rFonts w:cs="Arial"/>
-                <w:szCs w:val="18"/>
-              </w:rPr>
-              <w:t xml:space="preserve">Replace </w:t>
-            </w:r>
-            <w:r>
-              <w:rPr>
-                <w:rFonts w:cs="Arial"/>
-                <w:szCs w:val="18"/>
-              </w:rPr>
-              <w:t xml:space="preserve">XML </w:t>
-            </w:r>
-            <w:r>
-              <w:rPr>
-                <w:rFonts w:cs="Arial"/>
-                <w:szCs w:val="18"/>
-              </w:rPr>
-              <w:t>example in text of 16-7.4.5 with example in schema distribution.</w:t>
-            </w:r>
           </w:p>
         </w:tc>
         <w:tc>
@@ -2188,13 +1183,6 @@
                 <w:szCs w:val="18"/>
               </w:rPr>
             </w:pPr>
-            <w:r>
-              <w:rPr>
-                <w:rFonts w:cs="Arial"/>
-                <w:szCs w:val="18"/>
-              </w:rPr>
-              <w:t>S100DE</w:t>
-            </w:r>
           </w:p>
         </w:tc>
         <w:tc>
@@ -2215,13 +1203,6 @@
                 <w:szCs w:val="18"/>
               </w:rPr>
             </w:pPr>
-            <w:r>
-              <w:rPr>
-                <w:rFonts w:cs="Arial"/>
-                <w:szCs w:val="18"/>
-              </w:rPr>
-              <w:t>RMM</w:t>
-            </w:r>
           </w:p>
         </w:tc>
         <w:tc>
@@ -2242,49 +1223,6 @@
                 <w:szCs w:val="18"/>
               </w:rPr>
             </w:pPr>
-            <w:r>
-              <w:rPr>
-                <w:rFonts w:cs="Arial"/>
-                <w:szCs w:val="18"/>
-              </w:rPr>
-              <w:t>Part15.xsd</w:t>
-            </w:r>
-          </w:p>
-          <w:p>
-            <w:pPr>
-              <w:pStyle w:val="ISOClause"/>
-              <w:spacing w:before="60" w:after="60" w:line="240" w:lineRule="auto"/>
-              <w:contextualSpacing/>
-              <w:rPr>
-                <w:rFonts w:cs="Arial"/>
-                <w:szCs w:val="18"/>
-              </w:rPr>
-            </w:pPr>
-            <w:r>
-              <w:rPr>
-                <w:rFonts w:cs="Arial"/>
-                <w:szCs w:val="18"/>
-              </w:rPr>
-              <w:t>15-7.4.4</w:t>
-            </w:r>
-          </w:p>
-          <w:p>
-            <w:pPr>
-              <w:pStyle w:val="ISOClause"/>
-              <w:spacing w:before="60" w:after="60" w:line="240" w:lineRule="auto"/>
-              <w:contextualSpacing/>
-              <w:rPr>
-                <w:rFonts w:cs="Arial"/>
-                <w:szCs w:val="18"/>
-              </w:rPr>
-            </w:pPr>
-            <w:r>
-              <w:rPr>
-                <w:rFonts w:cs="Arial"/>
-                <w:szCs w:val="18"/>
-              </w:rPr>
-              <w:t>15-7.4.5</w:t>
-            </w:r>
           </w:p>
         </w:tc>
         <w:tc>
@@ -2325,15 +1263,6 @@
                 <w:szCs w:val="18"/>
               </w:rPr>
             </w:pPr>
-            <w:proofErr w:type="spellStart"/>
-            <w:r>
-              <w:rPr>
-                <w:rFonts w:cs="Arial"/>
-                <w:szCs w:val="18"/>
-              </w:rPr>
-              <w:t>te</w:t>
-            </w:r>
-            <w:proofErr w:type="spellEnd"/>
           </w:p>
         </w:tc>
         <w:tc>
@@ -2355,62 +1284,6 @@
                 <w:szCs w:val="18"/>
               </w:rPr>
             </w:pPr>
-            <w:r>
-              <w:rPr>
-                <w:rFonts w:cs="Arial"/>
-                <w:sz w:val="18"/>
-                <w:szCs w:val="18"/>
-              </w:rPr>
-              <w:t>Clarification needed as to whether the permit file uses namespace</w:t>
-            </w:r>
-            <w:r>
-              <w:rPr>
-                <w:rFonts w:cs="Arial"/>
-                <w:sz w:val="18"/>
-                <w:szCs w:val="18"/>
-              </w:rPr>
-              <w:t xml:space="preserve"> prefixes</w:t>
-            </w:r>
-            <w:r>
-              <w:rPr>
-                <w:rFonts w:cs="Arial"/>
-                <w:sz w:val="18"/>
-                <w:szCs w:val="18"/>
-              </w:rPr>
-              <w:t xml:space="preserve"> or </w:t>
-            </w:r>
-            <w:r>
-              <w:rPr>
-                <w:rFonts w:cs="Arial"/>
-                <w:sz w:val="18"/>
-                <w:szCs w:val="18"/>
-              </w:rPr>
-              <w:t xml:space="preserve">a default namespace </w:t>
-            </w:r>
-            <w:r>
-              <w:rPr>
-                <w:rFonts w:cs="Arial"/>
-                <w:sz w:val="18"/>
-                <w:szCs w:val="18"/>
-              </w:rPr>
-              <w:t>that is specified</w:t>
-            </w:r>
-            <w:r>
-              <w:rPr>
-                <w:rFonts w:cs="Arial"/>
-                <w:sz w:val="18"/>
-                <w:szCs w:val="18"/>
-              </w:rPr>
-              <w:t xml:space="preserve"> in the root element</w:t>
-            </w:r>
-            <w:r>
-              <w:rPr>
-                <w:rFonts w:cs="Arial"/>
-                <w:sz w:val="18"/>
-                <w:szCs w:val="18"/>
-              </w:rPr>
-              <w:t>.</w:t>
-            </w:r>
           </w:p>
         </w:tc>
         <w:tc>
@@ -2431,55 +1304,6 @@
                 <w:szCs w:val="18"/>
               </w:rPr>
             </w:pPr>
-            <w:r>
-              <w:rPr>
-                <w:rFonts w:cs="Arial"/>
-                <w:szCs w:val="18"/>
-              </w:rPr>
-              <w:t>Example</w:t>
-            </w:r>
-            <w:r>
-              <w:rPr>
-                <w:rFonts w:cs="Arial"/>
-                <w:szCs w:val="18"/>
-              </w:rPr>
-              <w:t xml:space="preserve"> file in 20220331 distribution</w:t>
-            </w:r>
-            <w:r>
-              <w:rPr>
-                <w:rFonts w:cs="Arial"/>
-                <w:szCs w:val="18"/>
-              </w:rPr>
-              <w:t xml:space="preserve"> assumes it uses a</w:t>
-            </w:r>
-            <w:r>
-              <w:rPr>
-                <w:rFonts w:cs="Arial"/>
-                <w:szCs w:val="18"/>
-              </w:rPr>
-              <w:t xml:space="preserve"> </w:t>
-            </w:r>
-            <w:r>
-              <w:rPr>
-                <w:rFonts w:cs="Arial"/>
-                <w:szCs w:val="18"/>
-              </w:rPr>
-              <w:t xml:space="preserve">default namespace </w:t>
-            </w:r>
-            <w:r>
-              <w:rPr>
-                <w:rFonts w:cs="Arial"/>
-                <w:szCs w:val="18"/>
-              </w:rPr>
-              <w:t xml:space="preserve">that is </w:t>
-            </w:r>
-            <w:r>
-              <w:rPr>
-                <w:rFonts w:cs="Arial"/>
-                <w:szCs w:val="18"/>
-              </w:rPr>
-              <w:t>specified in the root element.</w:t>
-            </w:r>
           </w:p>
         </w:tc>
         <w:tc>
@@ -2530,13 +1354,6 @@
                 <w:szCs w:val="18"/>
               </w:rPr>
             </w:pPr>
-            <w:r>
-              <w:rPr>
-                <w:rFonts w:cs="Arial"/>
-                <w:szCs w:val="18"/>
-              </w:rPr>
-              <w:t>All</w:t>
-            </w:r>
           </w:p>
         </w:tc>
         <w:tc>
@@ -2557,13 +1374,6 @@
                 <w:szCs w:val="18"/>
               </w:rPr>
             </w:pPr>
-            <w:r>
-              <w:rPr>
-                <w:rFonts w:cs="Arial"/>
-                <w:szCs w:val="18"/>
-              </w:rPr>
-              <w:t>RMM</w:t>
-            </w:r>
           </w:p>
         </w:tc>
         <w:tc>
@@ -2584,13 +1394,6 @@
                 <w:szCs w:val="18"/>
               </w:rPr>
             </w:pPr>
-            <w:r>
-              <w:rPr>
-                <w:rFonts w:cs="Arial"/>
-                <w:szCs w:val="18"/>
-              </w:rPr>
-              <w:t>All schemas</w:t>
-            </w:r>
           </w:p>
         </w:tc>
         <w:tc>
@@ -2631,15 +1434,6 @@
                 <w:szCs w:val="18"/>
               </w:rPr>
             </w:pPr>
-            <w:proofErr w:type="spellStart"/>
-            <w:r>
-              <w:rPr>
-                <w:rFonts w:cs="Arial"/>
-                <w:szCs w:val="18"/>
-              </w:rPr>
-              <w:t>te</w:t>
-            </w:r>
-            <w:proofErr w:type="spellEnd"/>
           </w:p>
         </w:tc>
         <w:tc>
@@ -2661,50 +1455,6 @@
                 <w:szCs w:val="18"/>
               </w:rPr>
             </w:pPr>
-            <w:r>
-              <w:rPr>
-                <w:rFonts w:cs="Arial"/>
-                <w:sz w:val="18"/>
-                <w:szCs w:val="18"/>
-              </w:rPr>
-              <w:t xml:space="preserve">Folder and file names on the server are case-sensitive, which means URLs used to access them in resolvers, XML </w:t>
-            </w:r>
-            <w:proofErr w:type="spellStart"/>
-            <w:r>
-              <w:rPr>
-                <w:rFonts w:cs="Arial"/>
-                <w:sz w:val="18"/>
-                <w:szCs w:val="18"/>
-              </w:rPr>
-              <w:t>catalogs</w:t>
-            </w:r>
-            <w:proofErr w:type="spellEnd"/>
-            <w:r>
-              <w:rPr>
-                <w:rFonts w:cs="Arial"/>
-                <w:sz w:val="18"/>
-                <w:szCs w:val="18"/>
-              </w:rPr>
-              <w:t xml:space="preserve">, and </w:t>
-            </w:r>
-            <w:proofErr w:type="spellStart"/>
-            <w:r>
-              <w:rPr>
-                <w:rFonts w:cs="Arial"/>
-                <w:sz w:val="18"/>
-                <w:szCs w:val="18"/>
-              </w:rPr>
-              <w:t>schemaLocation</w:t>
-            </w:r>
-            <w:proofErr w:type="spellEnd"/>
-            <w:r>
-              <w:rPr>
-                <w:rFonts w:cs="Arial"/>
-                <w:sz w:val="18"/>
-                <w:szCs w:val="18"/>
-              </w:rPr>
-              <w:t xml:space="preserve"> attributes are also case-sensitive.</w:t>
-            </w:r>
           </w:p>
         </w:tc>
         <w:tc>
@@ -2725,27 +1475,6 @@
                 <w:szCs w:val="18"/>
               </w:rPr>
             </w:pPr>
-            <w:r>
-              <w:rPr>
-                <w:rFonts w:cs="Arial"/>
-                <w:szCs w:val="18"/>
-              </w:rPr>
-              <w:t xml:space="preserve">README_5_0 file mentions case sensitivity, as does the index.html file at the server root. No further action for 5.0, consider standardization on lower case names </w:t>
-            </w:r>
-            <w:r>
-              <w:rPr>
-                <w:rFonts w:cs="Arial"/>
-                <w:szCs w:val="18"/>
-              </w:rPr>
-              <w:t>for</w:t>
-            </w:r>
-            <w:r>
-              <w:rPr>
-                <w:rFonts w:cs="Arial"/>
-                <w:szCs w:val="18"/>
-              </w:rPr>
-              <w:t xml:space="preserve"> 5.1/6.0.</w:t>
-            </w:r>
           </w:p>
         </w:tc>
         <w:tc>
@@ -4125,7 +2854,7 @@
               <w:color w:val="auto"/>
               <w:sz w:val="22"/>
             </w:rPr>
-            <w:t>Review of S-100 5.0.0</w:t>
+            <w:t>S-100 5.0.0</w:t>
           </w:r>
           <w:r>
             <w:rPr>
@@ -4136,16 +2865,6 @@
               <w:sz w:val="22"/>
             </w:rPr>
             <w:t xml:space="preserve"> Schemas</w:t>
-          </w:r>
-          <w:r>
-            <w:rPr>
-              <w:rStyle w:val="MTEquationSection"/>
-              <w:b/>
-              <w:bCs/>
-              <w:color w:val="auto"/>
-              <w:sz w:val="22"/>
-            </w:rPr>
-            <w:t xml:space="preserve"> April 2022 distribution</w:t>
           </w:r>
           <w:r>
             <w:rPr>
@@ -4192,7 +2911,7 @@
             <w:rPr>
               <w:bCs/>
             </w:rPr>
-            <w:t>6</w:t>
+            <w:t>0</w:t>
           </w:r>
           <w:r>
             <w:rPr>
@@ -4204,7 +2923,7 @@
             <w:rPr>
               <w:bCs/>
             </w:rPr>
-            <w:t>April</w:t>
+            <w:t>June</w:t>
           </w:r>
           <w:r>
             <w:rPr>
@@ -6491,7 +5210,7 @@
 </file>
 
 <file path=customXml/itemProps1.xml><?xml version="1.0" encoding="utf-8"?>
-<ds:datastoreItem xmlns:ds="http://schemas.openxmlformats.org/officeDocument/2006/customXml" ds:itemID="{91826C62-B56E-4557-B64F-3970D36CF907}">
+<ds:datastoreItem xmlns:ds="http://schemas.openxmlformats.org/officeDocument/2006/customXml" ds:itemID="{723D4CEB-E9C4-470C-A6D9-5315C56D3AF8}">
   <ds:schemaRefs>
     <ds:schemaRef ds:uri="http://schemas.openxmlformats.org/officeDocument/2006/bibliography"/>
   </ds:schemaRefs>

</xml_diff>